<commit_message>
added function to read profiles and return data as a dict
</commit_message>
<xml_diff>
--- a/glorb.docx
+++ b/glorb.docx
@@ -110,7 +110,6 @@
     </w:p>
     <w:p>
       <w:pPr>
-        <w:spacing w:after="144"/>
         <w:pBdr>
           <w:bottom w:val="single" w:sz="8" w:space="1" w:color="auto"/>
         </w:pBdr>
@@ -123,42 +122,100 @@
         <w:t>Education</w:t>
       </w:r>
     </w:p>
+    <w:tbl>
+      <w:tblPr>
+        <w:tblW w:type="auto" w:w="0"/>
+        <w:tblLayout w:type="autofit"/>
+        <w:tblLook w:firstColumn="1" w:firstRow="1" w:lastColumn="0" w:lastRow="0" w:noHBand="0" w:noVBand="1" w:val="04A0"/>
+      </w:tblPr>
+      <w:tblGrid>
+        <w:gridCol w:w="5256"/>
+        <w:gridCol w:w="5256"/>
+      </w:tblGrid>
+      <w:tr>
+        <w:tc>
+          <w:tcPr>
+            <w:tcW w:type="dxa" w:w="5256"/>
+          </w:tcPr>
+          <w:p>
+            <w:r>
+              <w:rPr>
+                <w:b/>
+              </w:rPr>
+              <w:t>Bachelors in gurb</w:t>
+            </w:r>
+          </w:p>
+        </w:tc>
+        <w:tc>
+          <w:tcPr>
+            <w:tcW w:type="dxa" w:w="5256"/>
+          </w:tcPr>
+          <w:p>
+            <w:pPr>
+              <w:jc w:val="right"/>
+            </w:pPr>
+            <w:r>
+              <w:t>jan 2024 to jan 2021</w:t>
+            </w:r>
+          </w:p>
+        </w:tc>
+      </w:tr>
+    </w:tbl>
     <w:p>
       <w:pPr>
-        <w:spacing w:after="144"/>
+        <w:ind w:left="360"/>
       </w:pPr>
-      <w:r>
-        <w:rPr>
-          <w:b/>
-        </w:rPr>
-        <w:t>Bachelors in gurb</w:t>
-      </w:r>
-      <w:r>
-        <w:tab/>
-        <w:t>(jan 2024 to jan 2021)</w:t>
-        <w:br/>
-      </w:r>
       <w:r>
         <w:t>Tredlurb school</w:t>
       </w:r>
     </w:p>
+    <w:tbl>
+      <w:tblPr>
+        <w:tblW w:type="auto" w:w="0"/>
+        <w:tblLayout w:type="autofit"/>
+        <w:tblLook w:firstColumn="1" w:firstRow="1" w:lastColumn="0" w:lastRow="0" w:noHBand="0" w:noVBand="1" w:val="04A0"/>
+      </w:tblPr>
+      <w:tblGrid>
+        <w:gridCol w:w="5256"/>
+        <w:gridCol w:w="5256"/>
+      </w:tblGrid>
+      <w:tr>
+        <w:tc>
+          <w:tcPr>
+            <w:tcW w:type="dxa" w:w="5256"/>
+          </w:tcPr>
+          <w:p>
+            <w:r>
+              <w:rPr>
+                <w:b/>
+              </w:rPr>
+              <w:t>Masters in gub</w:t>
+            </w:r>
+          </w:p>
+        </w:tc>
+        <w:tc>
+          <w:tcPr>
+            <w:tcW w:type="dxa" w:w="5256"/>
+          </w:tcPr>
+          <w:p>
+            <w:pPr>
+              <w:jc w:val="right"/>
+            </w:pPr>
+            <w:r>
+              <w:t>jan 2024 to jan 2021</w:t>
+            </w:r>
+          </w:p>
+        </w:tc>
+      </w:tr>
+    </w:tbl>
     <w:p>
       <w:pPr>
-        <w:spacing w:after="144"/>
+        <w:ind w:left="360"/>
       </w:pPr>
       <w:r>
-        <w:rPr>
-          <w:b/>
-        </w:rPr>
-        <w:t>Masters in gub</w:t>
+        <w:t>Tredlurb school</w:t>
       </w:r>
       <w:r>
-        <w:tab/>
-        <w:t>(jan 2024 to jan 2021)</w:t>
-        <w:br/>
-      </w:r>
-      <w:r>
-        <w:t>Tredlurb school</w:t>
         <w:br/>
       </w:r>
     </w:p>
@@ -315,18 +372,45 @@
         <w:t>Work</w:t>
       </w:r>
     </w:p>
-    <w:p>
-      <w:r>
-        <w:rPr>
-          <w:b/>
-        </w:rPr>
-        <w:t>Name</w:t>
-      </w:r>
-      <w:r>
-        <w:tab/>
-        <w:t xml:space="preserve"> (time)</w:t>
-      </w:r>
-    </w:p>
+    <w:tbl>
+      <w:tblPr>
+        <w:tblW w:type="auto" w:w="0"/>
+        <w:tblLayout w:type="autofit"/>
+        <w:tblLook w:firstColumn="1" w:firstRow="1" w:lastColumn="0" w:lastRow="0" w:noHBand="0" w:noVBand="1" w:val="04A0"/>
+      </w:tblPr>
+      <w:tblGrid>
+        <w:gridCol w:w="5256"/>
+        <w:gridCol w:w="5256"/>
+      </w:tblGrid>
+      <w:tr>
+        <w:tc>
+          <w:tcPr>
+            <w:tcW w:type="dxa" w:w="5256"/>
+          </w:tcPr>
+          <w:p>
+            <w:r>
+              <w:rPr>
+                <w:b/>
+              </w:rPr>
+              <w:t>Name</w:t>
+            </w:r>
+          </w:p>
+        </w:tc>
+        <w:tc>
+          <w:tcPr>
+            <w:tcW w:type="dxa" w:w="5256"/>
+          </w:tcPr>
+          <w:p>
+            <w:pPr>
+              <w:jc w:val="right"/>
+            </w:pPr>
+            <w:r>
+              <w:t>time</w:t>
+            </w:r>
+          </w:p>
+        </w:tc>
+      </w:tr>
+    </w:tbl>
     <w:p>
       <w:pPr>
         <w:pStyle w:val="ListBullet"/>

</xml_diff>